<commit_message>
I have added more text to the document.
</commit_message>
<xml_diff>
--- a/my first Git.docx
+++ b/my first Git.docx
@@ -2,6 +2,23 @@
 <file path=word/document.xml><?xml version="1.0" encoding="utf-8"?>
 <w:document xmlns:ve="http://schemas.openxmlformats.org/markup-compatibility/2006" xmlns:o="urn:schemas-microsoft-com:office:office" xmlns:r="http://schemas.openxmlformats.org/officeDocument/2006/relationships" xmlns:m="http://schemas.openxmlformats.org/officeDocument/2006/math" xmlns:v="urn:schemas-microsoft-com:vml" xmlns:wp="http://schemas.openxmlformats.org/drawingml/2006/wordprocessingDrawing" xmlns:w10="urn:schemas-microsoft-com:office:word" xmlns:w="http://schemas.openxmlformats.org/wordprocessingml/2006/main" xmlns:wne="http://schemas.microsoft.com/office/word/2006/wordml">
   <w:body>
+    <w:p>
+      <w:pPr>
+        <w:rPr>
+          <w:rFonts w:ascii="Calibri" w:hAnsi="Calibri" w:cs="Calibri"/>
+          <w:sz w:val="21"/>
+          <w:szCs w:val="21"/>
+        </w:rPr>
+      </w:pPr>
+      <w:r>
+        <w:rPr>
+          <w:rFonts w:ascii="Calibri" w:hAnsi="Calibri" w:cs="Calibri"/>
+          <w:sz w:val="21"/>
+          <w:szCs w:val="21"/>
+        </w:rPr>
+        <w:t>Hey..I work with WagMob and I love working with Git. It's a simple, fast, and superb version control system.</w:t>
+      </w:r>
+    </w:p>
     <w:p>
       <w:r>
         <w:rPr>
@@ -9,43 +26,7 @@
           <w:sz w:val="21"/>
           <w:szCs w:val="21"/>
         </w:rPr>
-        <w:t>Hey</w:t>
-      </w:r>
-      <w:proofErr w:type="gramStart"/>
-      <w:r>
-        <w:rPr>
-          <w:rFonts w:ascii="Calibri" w:hAnsi="Calibri" w:cs="Calibri"/>
-          <w:sz w:val="21"/>
-          <w:szCs w:val="21"/>
-        </w:rPr>
-        <w:t>..</w:t>
-      </w:r>
-      <w:proofErr w:type="gramEnd"/>
-      <w:r>
-        <w:rPr>
-          <w:rFonts w:ascii="Calibri" w:hAnsi="Calibri" w:cs="Calibri"/>
-          <w:sz w:val="21"/>
-          <w:szCs w:val="21"/>
-        </w:rPr>
-        <w:t xml:space="preserve">I work with WagMob and I love working with </w:t>
-      </w:r>
-      <w:proofErr w:type="spellStart"/>
-      <w:r>
-        <w:rPr>
-          <w:rFonts w:ascii="Calibri" w:hAnsi="Calibri" w:cs="Calibri"/>
-          <w:sz w:val="21"/>
-          <w:szCs w:val="21"/>
-        </w:rPr>
-        <w:t>Git</w:t>
-      </w:r>
-      <w:proofErr w:type="spellEnd"/>
-      <w:r>
-        <w:rPr>
-          <w:rFonts w:ascii="Calibri" w:hAnsi="Calibri" w:cs="Calibri"/>
-          <w:sz w:val="21"/>
-          <w:szCs w:val="21"/>
-        </w:rPr>
-        <w:t>. It's a simple, fast, and superb version control system.</w:t>
+        <w:t>Git is awesome ,it improves my productivity.</w:t>
       </w:r>
     </w:p>
     <w:sectPr>
@@ -217,6 +198,7 @@
   <w:style w:type="paragraph" w:default="1" w:styleId="Normal">
     <w:name w:val="Normal"/>
     <w:qFormat/>
+    <w:rsid w:val="00E707A5"/>
   </w:style>
   <w:style w:type="character" w:default="1" w:styleId="DefaultParagraphFont">
     <w:name w:val="Default Paragraph Font"/>

</xml_diff>

<commit_message>
showcasing git merge to github repository
</commit_message>
<xml_diff>
--- a/my first Git.docx
+++ b/my first Git.docx
@@ -16,7 +16,43 @@
           <w:sz w:val="21"/>
           <w:szCs w:val="21"/>
         </w:rPr>
-        <w:t>Hey..I work with WagMob and I love working with Git. It's a simple, fast, and superb version control system.</w:t>
+        <w:t>Hey</w:t>
+      </w:r>
+      <w:proofErr w:type="gramStart"/>
+      <w:r>
+        <w:rPr>
+          <w:rFonts w:ascii="Calibri" w:hAnsi="Calibri" w:cs="Calibri"/>
+          <w:sz w:val="21"/>
+          <w:szCs w:val="21"/>
+        </w:rPr>
+        <w:t>..</w:t>
+      </w:r>
+      <w:proofErr w:type="gramEnd"/>
+      <w:r>
+        <w:rPr>
+          <w:rFonts w:ascii="Calibri" w:hAnsi="Calibri" w:cs="Calibri"/>
+          <w:sz w:val="21"/>
+          <w:szCs w:val="21"/>
+        </w:rPr>
+        <w:t xml:space="preserve">I work with WagMob and I love working with </w:t>
+      </w:r>
+      <w:proofErr w:type="spellStart"/>
+      <w:r>
+        <w:rPr>
+          <w:rFonts w:ascii="Calibri" w:hAnsi="Calibri" w:cs="Calibri"/>
+          <w:sz w:val="21"/>
+          <w:szCs w:val="21"/>
+        </w:rPr>
+        <w:t>Git</w:t>
+      </w:r>
+      <w:proofErr w:type="spellEnd"/>
+      <w:r>
+        <w:rPr>
+          <w:rFonts w:ascii="Calibri" w:hAnsi="Calibri" w:cs="Calibri"/>
+          <w:sz w:val="21"/>
+          <w:szCs w:val="21"/>
+        </w:rPr>
+        <w:t>. It's a simple, fast, and superb version control system.</w:t>
       </w:r>
     </w:p>
     <w:p>
@@ -27,25 +63,98 @@
           <w:szCs w:val="21"/>
         </w:rPr>
       </w:pPr>
-      <w:r>
-        <w:rPr>
-          <w:rFonts w:ascii="Calibri" w:hAnsi="Calibri" w:cs="Calibri"/>
-          <w:sz w:val="21"/>
-          <w:szCs w:val="21"/>
-        </w:rPr>
-        <w:t>Git is awesome ,it improves my productivity.</w:t>
+      <w:proofErr w:type="spellStart"/>
+      <w:r>
+        <w:rPr>
+          <w:rFonts w:ascii="Calibri" w:hAnsi="Calibri" w:cs="Calibri"/>
+          <w:sz w:val="21"/>
+          <w:szCs w:val="21"/>
+        </w:rPr>
+        <w:t>Git</w:t>
+      </w:r>
+      <w:proofErr w:type="spellEnd"/>
+      <w:r>
+        <w:rPr>
+          <w:rFonts w:ascii="Calibri" w:hAnsi="Calibri" w:cs="Calibri"/>
+          <w:sz w:val="21"/>
+          <w:szCs w:val="21"/>
+        </w:rPr>
+        <w:t xml:space="preserve"> is </w:t>
+      </w:r>
+      <w:proofErr w:type="gramStart"/>
+      <w:r>
+        <w:rPr>
+          <w:rFonts w:ascii="Calibri" w:hAnsi="Calibri" w:cs="Calibri"/>
+          <w:sz w:val="21"/>
+          <w:szCs w:val="21"/>
+        </w:rPr>
+        <w:t>awesome ,</w:t>
+      </w:r>
+      <w:proofErr w:type="gramEnd"/>
+      <w:r>
+        <w:rPr>
+          <w:rFonts w:ascii="Calibri" w:hAnsi="Calibri" w:cs="Calibri"/>
+          <w:sz w:val="21"/>
+          <w:szCs w:val="21"/>
+        </w:rPr>
+        <w:t xml:space="preserve"> </w:t>
+      </w:r>
+      <w:r>
+        <w:rPr>
+          <w:rFonts w:ascii="Calibri" w:hAnsi="Calibri" w:cs="Calibri"/>
+          <w:sz w:val="21"/>
+          <w:szCs w:val="21"/>
+        </w:rPr>
+        <w:t>it improves my productivity.</w:t>
       </w:r>
     </w:p>
     <w:p>
-      <w:r>
-        <w:rPr>
-          <w:rFonts w:ascii="Calibri" w:hAnsi="Calibri" w:cs="Calibri"/>
-          <w:sz w:val="21"/>
-          <w:szCs w:val="21"/>
-        </w:rPr>
-        <w:t>Showcasing the Git Merge Option.</w:t>
-      </w:r>
+      <w:pPr>
+        <w:rPr>
+          <w:rFonts w:ascii="Calibri" w:hAnsi="Calibri" w:cs="Calibri"/>
+          <w:sz w:val="21"/>
+          <w:szCs w:val="21"/>
+        </w:rPr>
+      </w:pPr>
     </w:p>
+    <w:p>
+      <w:pPr>
+        <w:rPr>
+          <w:rFonts w:ascii="Calibri" w:hAnsi="Calibri" w:cs="Calibri"/>
+          <w:sz w:val="21"/>
+          <w:szCs w:val="21"/>
+        </w:rPr>
+      </w:pPr>
+      <w:proofErr w:type="gramStart"/>
+      <w:r>
+        <w:rPr>
+          <w:rFonts w:ascii="Calibri" w:hAnsi="Calibri" w:cs="Calibri"/>
+          <w:sz w:val="21"/>
+          <w:szCs w:val="21"/>
+        </w:rPr>
+        <w:t xml:space="preserve">Showcasing the </w:t>
+      </w:r>
+      <w:proofErr w:type="spellStart"/>
+      <w:r>
+        <w:rPr>
+          <w:rFonts w:ascii="Calibri" w:hAnsi="Calibri" w:cs="Calibri"/>
+          <w:sz w:val="21"/>
+          <w:szCs w:val="21"/>
+        </w:rPr>
+        <w:t>Git</w:t>
+      </w:r>
+      <w:proofErr w:type="spellEnd"/>
+      <w:r>
+        <w:rPr>
+          <w:rFonts w:ascii="Calibri" w:hAnsi="Calibri" w:cs="Calibri"/>
+          <w:sz w:val="21"/>
+          <w:szCs w:val="21"/>
+        </w:rPr>
+        <w:t xml:space="preserve"> Merge Option.</w:t>
+      </w:r>
+      <w:proofErr w:type="gramEnd"/>
+    </w:p>
+    <w:p/>
     <w:sectPr>
       <w:pgSz w:w="12240" w:h="15840"/>
       <w:pgMar w:top="1440" w:right="1440" w:bottom="1440" w:left="1440" w:header="720" w:footer="720" w:gutter="0"/>

</xml_diff>